<commit_message>
Added description on report
</commit_message>
<xml_diff>
--- a/reports/Data.docx
+++ b/reports/Data.docx
@@ -1,120 +1,81 @@
 
-<file path=word/document2.xml><?xml version="1.0" encoding="utf-8"?>
-<w:document xmlns:wpc="http://schemas.microsoft.com/office/word/2010/wordprocessingCanvas" xmlns:mc="http://schemas.openxmlformats.org/markup-compatibility/2006" xmlns:o="urn:schemas-microsoft-com:office:office" xmlns:r="http://schemas.openxmlformats.org/officeDocument/2006/relationships" xmlns:m="http://schemas.openxmlformats.org/officeDocument/2006/math" xmlns:v="urn:schemas-microsoft-com:vml" xmlns:wp14="http://schemas.microsoft.com/office/word/2010/wordprocessingDrawing" xmlns:wp="http://schemas.openxmlformats.org/drawingml/2006/wordprocessingDrawing" xmlns:w10="urn:schemas-microsoft-com:office:word" xmlns:w="http://schemas.openxmlformats.org/wordprocessingml/2006/main" xmlns:w14="http://schemas.microsoft.com/office/word/2010/wordml" xmlns:w15="http://schemas.microsoft.com/office/word/2012/wordml" xmlns:wpg="http://schemas.microsoft.com/office/word/2010/wordprocessingGroup" xmlns:wpi="http://schemas.microsoft.com/office/word/2010/wordprocessingInk" xmlns:wne="http://schemas.microsoft.com/office/word/2006/wordml" xmlns:wps="http://schemas.microsoft.com/office/word/2010/wordprocessingShape" mc:Ignorable="w14 w15 wp14">
+<file path=word/document.xml><?xml version="1.0" encoding="utf-8"?>
+<w:document xmlns:o="urn:schemas-microsoft-com:office:office" xmlns:r="http://schemas.openxmlformats.org/officeDocument/2006/relationships" xmlns:v="urn:schemas-microsoft-com:vml" xmlns:w="http://schemas.openxmlformats.org/wordprocessingml/2006/main" xmlns:w10="urn:schemas-microsoft-com:office:word" xmlns:wp="http://schemas.openxmlformats.org/drawingml/2006/wordprocessingDrawing" xmlns:wps="http://schemas.microsoft.com/office/word/2010/wordprocessingShape" xmlns:wpg="http://schemas.microsoft.com/office/word/2010/wordprocessingGroup" xmlns:mc="http://schemas.openxmlformats.org/markup-compatibility/2006" xmlns:wp14="http://schemas.microsoft.com/office/word/2010/wordprocessingDrawing" xmlns:w14="http://schemas.microsoft.com/office/word/2010/wordml" mc:Ignorable="w14 wp14">
   <w:body>
-    <w:p xmlns:wp14="http://schemas.microsoft.com/office/word/2010/wordml" wp14:noSpellErr="1" wp14:textId="273DE908">
-      <w:pPr>
-        <w:jc w:val="both"/>
-        <w:rPr>
-          <w:b w:val="1"/>
-          <w:bCs w:val="1"/>
-        </w:rPr>
-      </w:pPr>
-      <w:bookmarkStart w:name="_GoBack" w:id="0"/>
-      <w:bookmarkEnd w:id="0"/>
-      <w:r>
-        <w:rPr>
-          <w:b w:val="1"/>
-          <w:bCs w:val="1"/>
-          <w:sz w:val="24"/>
-          <w:szCs w:val="24"/>
-        </w:rPr>
-        <w:t>Introduction</w:t>
-      </w:r>
-    </w:p>
-    <w:p w14:noSpellErr="1">
+    <w:p>
       <w:pPr>
         <w:pStyle w:val="Normal"/>
         <w:jc w:val="both"/>
         <w:rPr>
-          <w:b w:val="0"/>
-          <w:bCs w:val="0"/>
-          <w:sz w:val="24"/>
-          <w:szCs w:val="24"/>
-        </w:rPr>
-      </w:pPr>
-      <w:r>
-        <w:rPr>
-          <w:b w:val="0"/>
-          <w:bCs w:val="0"/>
-          <w:sz w:val="24"/>
-          <w:szCs w:val="24"/>
-        </w:rPr>
-        <w:t>Cars are the go-to means of transportation in everyday life in United States. With the largely based on highway system and lower investment of Public transport, the numbers of cars that are on the streets is relatively large. With the large number of private vehicles in street, the first problem that arises is of the parking. Here, we take on example of the City of Los Angeles, one of the busiest cities in the world and analyze the parking citations. Our goal is to identify the most common areas for the citations and see if there are enough public parking available and I not how can new parking lots be established so that the number of violations can be decreased.</w:t>
+          <w:b/>
+          <w:b/>
+          <w:bCs/>
+        </w:rPr>
+      </w:pPr>
+      <w:bookmarkStart w:id="0" w:name="_GoBack"/>
+      <w:bookmarkEnd w:id="0"/>
+      <w:r>
+        <w:rPr>
+          <w:b/>
+          <w:bCs/>
+          <w:sz w:val="24"/>
+          <w:szCs w:val="24"/>
+        </w:rPr>
+        <w:t>Introduction</w:t>
       </w:r>
     </w:p>
     <w:p>
       <w:pPr>
         <w:pStyle w:val="Normal"/>
         <w:jc w:val="both"/>
-        <w:rPr>
-          <w:b w:val="0"/>
-          <w:bCs w:val="0"/>
-          <w:sz w:val="24"/>
-          <w:szCs w:val="24"/>
-        </w:rPr>
-      </w:pPr>
-      <w:r>
-        <w:rPr>
-          <w:b w:val="0"/>
-          <w:bCs w:val="0"/>
-          <w:sz w:val="24"/>
-          <w:szCs w:val="24"/>
-        </w:rPr>
-        <w:t xml:space="preserve">The dataset to be analyzed is maintained by </w:t>
-      </w:r>
-      <w:proofErr w:type="spellStart"/>
-      <w:r>
-        <w:rPr>
-          <w:b w:val="0"/>
-          <w:bCs w:val="0"/>
-          <w:sz w:val="24"/>
-          <w:szCs w:val="24"/>
-        </w:rPr>
-        <w:t>Socrata</w:t>
-      </w:r>
-      <w:proofErr w:type="spellEnd"/>
-      <w:r>
-        <w:rPr>
-          <w:b w:val="0"/>
-          <w:bCs w:val="0"/>
-          <w:sz w:val="24"/>
-          <w:szCs w:val="24"/>
-        </w:rPr>
-        <w:t>, and is publicly available and updated on a daily basis. Our goals would be to format the data to suit our analysis and visualize it on the map to see what part of the city are massively guilty of parking violations and leverage the Foursquare APIs to locate nearby parking lots which will help to understand better about the problem to be a negligence or a rather lack of proper infrastructure and management by the city. This analysis helps both the public office and private business pointing out where the infrastructure is lacking so that, a newer infrastructure with a nominal service fee would be able to generate a large revenue.</w:t>
+        <w:rPr/>
+      </w:pPr>
+      <w:r>
+        <w:rPr>
+          <w:b w:val="false"/>
+          <w:bCs w:val="false"/>
+          <w:sz w:val="24"/>
+          <w:szCs w:val="24"/>
+        </w:rPr>
+        <w:t>Cars are the go-to means of transportation in everyday life in United States. With the largely based on highway system and lower investment of Public transport, the numbers of cars that are on the streets is relatively large. With the large number of private vehicles in street, the first problem that arises is of the parking. Here, we take on example of the City of Los Angeles, one of the busiest cities in the world and analyze the parking citations. Our goal is to identify the most common areas for the citations and see if there are enough public parking available and I not how can new parking lots be established so that the number of violations can be decreased..</w:t>
       </w:r>
     </w:p>
     <w:p>
       <w:pPr>
         <w:pStyle w:val="Normal"/>
+        <w:spacing w:before="0" w:after="160"/>
         <w:jc w:val="both"/>
-        <w:rPr>
-          <w:b w:val="0"/>
-          <w:bCs w:val="0"/>
-          <w:sz w:val="24"/>
-          <w:szCs w:val="24"/>
-        </w:rPr>
-      </w:pPr>
+        <w:rPr/>
+      </w:pPr>
+      <w:r>
+        <w:rPr>
+          <w:b w:val="false"/>
+          <w:bCs w:val="false"/>
+          <w:sz w:val="24"/>
+          <w:szCs w:val="24"/>
+        </w:rPr>
+        <w:t>The dataset to be analyzed is maintained by Socrata, and is publicly available and updated on a daily basis. Our goals would be to format the data to suit our analysis and visualize it on the map to see what part of the city are massively guilty of parking violations and leverage the Foursquare APIs to locate nearby parking lots which will help to understand better about the problem to be a negligence or a rather lack of proper infrastructure and management by the city. This analysis targets multiple stakeholders like Public offices of the Los Angeles, The LAPD and also private business who might benefit from making additional private pay-to-park complex in the vicinity.</w:t>
+      </w:r>
     </w:p>
-    <w:p w14:noSpellErr="1">
+    <w:p>
       <w:pPr>
         <w:pStyle w:val="Normal"/>
         <w:jc w:val="both"/>
         <w:rPr>
-          <w:b w:val="0"/>
-          <w:bCs w:val="0"/>
-          <w:sz w:val="24"/>
-          <w:szCs w:val="24"/>
-        </w:rPr>
-      </w:pPr>
-      <w:r>
-        <w:rPr>
-          <w:b w:val="1"/>
-          <w:bCs w:val="1"/>
-          <w:sz w:val="24"/>
-          <w:szCs w:val="24"/>
-        </w:rPr>
-        <w:t>Dataset</w:t>
+          <w:b w:val="false"/>
+          <w:b w:val="false"/>
+          <w:bCs w:val="false"/>
+          <w:sz w:val="24"/>
+          <w:szCs w:val="24"/>
+        </w:rPr>
+      </w:pPr>
+      <w:r>
+        <w:rPr>
+          <w:b w:val="false"/>
+          <w:bCs w:val="false"/>
+          <w:sz w:val="24"/>
+          <w:szCs w:val="24"/>
+        </w:rPr>
       </w:r>
     </w:p>
     <w:p>
@@ -122,43 +83,46 @@
         <w:pStyle w:val="Normal"/>
         <w:jc w:val="both"/>
         <w:rPr>
-          <w:b w:val="0"/>
-          <w:bCs w:val="0"/>
-          <w:sz w:val="24"/>
-          <w:szCs w:val="24"/>
-        </w:rPr>
-      </w:pPr>
-      <w:r>
-        <w:rPr>
-          <w:b w:val="0"/>
-          <w:bCs w:val="0"/>
-          <w:sz w:val="24"/>
-          <w:szCs w:val="24"/>
-        </w:rPr>
-        <w:t xml:space="preserve">As mentioned previously, the dataset is maintained by </w:t>
-      </w:r>
-      <w:proofErr w:type="spellStart"/>
-      <w:r>
-        <w:rPr>
-          <w:b w:val="0"/>
-          <w:bCs w:val="0"/>
-          <w:sz w:val="24"/>
-          <w:szCs w:val="24"/>
-        </w:rPr>
-        <w:t>Socrata</w:t>
-      </w:r>
-      <w:proofErr w:type="spellEnd"/>
-      <w:r>
-        <w:rPr>
-          <w:b w:val="0"/>
-          <w:bCs w:val="0"/>
-          <w:sz w:val="24"/>
-          <w:szCs w:val="24"/>
-        </w:rPr>
-        <w:t>, an organization which helps to maintain and manage data for the public. The dataset is considerably large with 8.8 million rows and 19 different columns. Among the 19 columns, our primary focus would be on following features.</w:t>
+          <w:b w:val="false"/>
+          <w:b w:val="false"/>
+          <w:bCs w:val="false"/>
+          <w:sz w:val="24"/>
+          <w:szCs w:val="24"/>
+        </w:rPr>
+      </w:pPr>
+      <w:r>
+        <w:rPr>
+          <w:b/>
+          <w:bCs/>
+          <w:sz w:val="24"/>
+          <w:szCs w:val="24"/>
+        </w:rPr>
+        <w:t>Dataset</w:t>
       </w:r>
     </w:p>
-    <w:p w14:noSpellErr="1">
+    <w:p>
+      <w:pPr>
+        <w:pStyle w:val="Normal"/>
+        <w:jc w:val="both"/>
+        <w:rPr>
+          <w:b w:val="false"/>
+          <w:b w:val="false"/>
+          <w:bCs w:val="false"/>
+          <w:sz w:val="24"/>
+          <w:szCs w:val="24"/>
+        </w:rPr>
+      </w:pPr>
+      <w:r>
+        <w:rPr>
+          <w:b w:val="false"/>
+          <w:bCs w:val="false"/>
+          <w:sz w:val="24"/>
+          <w:szCs w:val="24"/>
+        </w:rPr>
+        <w:t>As mentioned previously, the dataset is maintained by Socrata, an organization which helps to maintain and manage data for the public. The dataset is considerably large with 8.8 million rows and 19 different columns. Among the 19 columns, our primary focus would be on following features.</w:t>
+      </w:r>
+    </w:p>
+    <w:p>
       <w:pPr>
         <w:pStyle w:val="ListParagraph"/>
         <w:numPr>
@@ -167,23 +131,24 @@
         </w:numPr>
         <w:jc w:val="both"/>
         <w:rPr>
-          <w:b w:val="0"/>
-          <w:bCs w:val="0"/>
-          <w:sz w:val="24"/>
-          <w:szCs w:val="24"/>
-        </w:rPr>
-      </w:pPr>
-      <w:r>
-        <w:rPr>
-          <w:b w:val="0"/>
-          <w:bCs w:val="0"/>
+          <w:b w:val="false"/>
+          <w:b w:val="false"/>
+          <w:bCs w:val="false"/>
+          <w:sz w:val="24"/>
+          <w:szCs w:val="24"/>
+        </w:rPr>
+      </w:pPr>
+      <w:r>
+        <w:rPr>
+          <w:b w:val="false"/>
+          <w:bCs w:val="false"/>
           <w:sz w:val="24"/>
           <w:szCs w:val="24"/>
         </w:rPr>
         <w:t>Issued date</w:t>
       </w:r>
     </w:p>
-    <w:p w14:noSpellErr="1">
+    <w:p>
       <w:pPr>
         <w:pStyle w:val="ListParagraph"/>
         <w:numPr>
@@ -192,23 +157,24 @@
         </w:numPr>
         <w:jc w:val="both"/>
         <w:rPr>
-          <w:b w:val="0"/>
-          <w:bCs w:val="0"/>
-          <w:sz w:val="24"/>
-          <w:szCs w:val="24"/>
-        </w:rPr>
-      </w:pPr>
-      <w:r>
-        <w:rPr>
-          <w:b w:val="0"/>
-          <w:bCs w:val="0"/>
+          <w:b w:val="false"/>
+          <w:b w:val="false"/>
+          <w:bCs w:val="false"/>
+          <w:sz w:val="24"/>
+          <w:szCs w:val="24"/>
+        </w:rPr>
+      </w:pPr>
+      <w:r>
+        <w:rPr>
+          <w:b w:val="false"/>
+          <w:bCs w:val="false"/>
           <w:sz w:val="24"/>
           <w:szCs w:val="24"/>
         </w:rPr>
         <w:t>Issue Time</w:t>
       </w:r>
     </w:p>
-    <w:p w14:noSpellErr="1">
+    <w:p>
       <w:pPr>
         <w:pStyle w:val="ListParagraph"/>
         <w:numPr>
@@ -217,23 +183,24 @@
         </w:numPr>
         <w:jc w:val="both"/>
         <w:rPr>
-          <w:b w:val="0"/>
-          <w:bCs w:val="0"/>
-          <w:sz w:val="24"/>
-          <w:szCs w:val="24"/>
-        </w:rPr>
-      </w:pPr>
-      <w:r>
-        <w:rPr>
-          <w:b w:val="0"/>
-          <w:bCs w:val="0"/>
+          <w:b w:val="false"/>
+          <w:b w:val="false"/>
+          <w:bCs w:val="false"/>
+          <w:sz w:val="24"/>
+          <w:szCs w:val="24"/>
+        </w:rPr>
+      </w:pPr>
+      <w:r>
+        <w:rPr>
+          <w:b w:val="false"/>
+          <w:bCs w:val="false"/>
           <w:sz w:val="24"/>
           <w:szCs w:val="24"/>
         </w:rPr>
         <w:t>Location</w:t>
       </w:r>
     </w:p>
-    <w:p w14:noSpellErr="1">
+    <w:p>
       <w:pPr>
         <w:pStyle w:val="ListParagraph"/>
         <w:numPr>
@@ -242,23 +209,24 @@
         </w:numPr>
         <w:jc w:val="both"/>
         <w:rPr>
-          <w:b w:val="0"/>
-          <w:bCs w:val="0"/>
-          <w:sz w:val="24"/>
-          <w:szCs w:val="24"/>
-        </w:rPr>
-      </w:pPr>
-      <w:r>
-        <w:rPr>
-          <w:b w:val="0"/>
-          <w:bCs w:val="0"/>
+          <w:b w:val="false"/>
+          <w:b w:val="false"/>
+          <w:bCs w:val="false"/>
+          <w:sz w:val="24"/>
+          <w:szCs w:val="24"/>
+        </w:rPr>
+      </w:pPr>
+      <w:r>
+        <w:rPr>
+          <w:b w:val="false"/>
+          <w:bCs w:val="false"/>
           <w:sz w:val="24"/>
           <w:szCs w:val="24"/>
         </w:rPr>
         <w:t>Violation</w:t>
       </w:r>
     </w:p>
-    <w:p w14:noSpellErr="1">
+    <w:p>
       <w:pPr>
         <w:pStyle w:val="ListParagraph"/>
         <w:numPr>
@@ -267,23 +235,24 @@
         </w:numPr>
         <w:jc w:val="both"/>
         <w:rPr>
-          <w:b w:val="0"/>
-          <w:bCs w:val="0"/>
-          <w:sz w:val="24"/>
-          <w:szCs w:val="24"/>
-        </w:rPr>
-      </w:pPr>
-      <w:r>
-        <w:rPr>
-          <w:b w:val="0"/>
-          <w:bCs w:val="0"/>
+          <w:b w:val="false"/>
+          <w:b w:val="false"/>
+          <w:bCs w:val="false"/>
+          <w:sz w:val="24"/>
+          <w:szCs w:val="24"/>
+        </w:rPr>
+      </w:pPr>
+      <w:r>
+        <w:rPr>
+          <w:b w:val="false"/>
+          <w:bCs w:val="false"/>
           <w:sz w:val="24"/>
           <w:szCs w:val="24"/>
         </w:rPr>
         <w:t>Fine Amount</w:t>
       </w:r>
     </w:p>
-    <w:p w14:noSpellErr="1">
+    <w:p>
       <w:pPr>
         <w:pStyle w:val="ListParagraph"/>
         <w:numPr>
@@ -292,23 +261,24 @@
         </w:numPr>
         <w:jc w:val="both"/>
         <w:rPr>
-          <w:b w:val="0"/>
-          <w:bCs w:val="0"/>
-          <w:sz w:val="24"/>
-          <w:szCs w:val="24"/>
-        </w:rPr>
-      </w:pPr>
-      <w:r>
-        <w:rPr>
-          <w:b w:val="0"/>
-          <w:bCs w:val="0"/>
+          <w:b w:val="false"/>
+          <w:b w:val="false"/>
+          <w:bCs w:val="false"/>
+          <w:sz w:val="24"/>
+          <w:szCs w:val="24"/>
+        </w:rPr>
+      </w:pPr>
+      <w:r>
+        <w:rPr>
+          <w:b w:val="false"/>
+          <w:bCs w:val="false"/>
           <w:sz w:val="24"/>
           <w:szCs w:val="24"/>
         </w:rPr>
         <w:t>Latitude</w:t>
       </w:r>
     </w:p>
-    <w:p w14:noSpellErr="1">
+    <w:p>
       <w:pPr>
         <w:pStyle w:val="ListParagraph"/>
         <w:numPr>
@@ -317,16 +287,17 @@
         </w:numPr>
         <w:jc w:val="both"/>
         <w:rPr>
-          <w:b w:val="0"/>
-          <w:bCs w:val="0"/>
-          <w:sz w:val="24"/>
-          <w:szCs w:val="24"/>
-        </w:rPr>
-      </w:pPr>
-      <w:r>
-        <w:rPr>
-          <w:b w:val="0"/>
-          <w:bCs w:val="0"/>
+          <w:b w:val="false"/>
+          <w:b w:val="false"/>
+          <w:bCs w:val="false"/>
+          <w:sz w:val="24"/>
+          <w:szCs w:val="24"/>
+        </w:rPr>
+      </w:pPr>
+      <w:r>
+        <w:rPr>
+          <w:b w:val="false"/>
+          <w:bCs w:val="false"/>
           <w:sz w:val="24"/>
           <w:szCs w:val="24"/>
         </w:rPr>
@@ -336,18 +307,23 @@
     <w:p>
       <w:pPr>
         <w:pStyle w:val="Normal"/>
+        <w:spacing w:before="0" w:after="160"/>
         <w:jc w:val="both"/>
-        <w:rPr>
-          <w:b w:val="0"/>
-          <w:bCs w:val="0"/>
-          <w:sz w:val="24"/>
-          <w:szCs w:val="24"/>
-        </w:rPr>
-      </w:pPr>
-      <w:r>
-        <w:rPr>
-          <w:b w:val="0"/>
-          <w:bCs w:val="0"/>
+        <w:rPr/>
+      </w:pPr>
+      <w:r>
+        <w:rPr>
+          <w:b w:val="false"/>
+          <w:bCs w:val="false"/>
+          <w:sz w:val="24"/>
+          <w:szCs w:val="24"/>
+        </w:rPr>
+        <w:t>We would use the Issued date and time to get the sense of how many traffic violation occur based on a certain time of the year or a certain time of the day. The next thing would be to see the different type of violation to recommend what are the most common violations and what to look out for.  We use fine amount to get a sense of money being involved in the process while the Latitude and Longitude would give us a better idea on the vicinity where the offense are predominent.</w:t>
+      </w:r>
+      <w:r>
+        <w:rPr>
+          <w:b w:val="false"/>
+          <w:bCs w:val="false"/>
           <w:sz w:val="24"/>
           <w:szCs w:val="24"/>
         </w:rPr>
@@ -355,20 +331,22 @@
       </w:r>
     </w:p>
     <w:sectPr>
-      <w:pgSz w:w="12240" w:h="15840" w:orient="portrait"/>
-      <w:pgMar w:top="1440" w:right="1440" w:bottom="1440" w:left="1440" w:header="720" w:footer="720" w:gutter="0"/>
-      <w:cols w:space="720"/>
-      <w:docGrid w:linePitch="360"/>
+      <w:type w:val="nextPage"/>
+      <w:pgSz w:w="12240" w:h="15840"/>
+      <w:pgMar w:left="1440" w:right="1440" w:header="0" w:top="1440" w:footer="0" w:bottom="1440" w:gutter="0"/>
+      <w:pgNumType w:fmt="decimal"/>
+      <w:formProt w:val="false"/>
+      <w:textDirection w:val="lrTb"/>
+      <w:docGrid w:type="default" w:linePitch="360" w:charSpace="4096"/>
     </w:sectPr>
   </w:body>
 </w:document>
 </file>
 
 <file path=word/numbering.xml><?xml version="1.0" encoding="utf-8"?>
-<w:numbering xmlns:w="http://schemas.openxmlformats.org/wordprocessingml/2006/main">
-  <w:abstractNum xmlns:w="http://schemas.openxmlformats.org/wordprocessingml/2006/main" w:abstractNumId="1">
-    <w:multiLevelType xmlns:w="http://schemas.openxmlformats.org/wordprocessingml/2006/main" w:val="hybridMultilevel"/>
-    <w:lvl xmlns:w="http://schemas.openxmlformats.org/wordprocessingml/2006/main" w:ilvl="0">
+<w:numbering xmlns:w="http://schemas.openxmlformats.org/wordprocessingml/2006/main" xmlns:o="urn:schemas-microsoft-com:office:office" xmlns:r="http://schemas.openxmlformats.org/officeDocument/2006/relationships" xmlns:v="urn:schemas-microsoft-com:vml">
+  <w:abstractNum w:abstractNumId="1">
+    <w:lvl w:ilvl="0">
       <w:start w:val="1"/>
       <w:numFmt w:val="bullet"/>
       <w:lvlText w:val=""/>
@@ -377,10 +355,10 @@
         <w:ind w:left="720" w:hanging="360"/>
       </w:pPr>
       <w:rPr>
-        <w:rFonts w:hint="default" w:ascii="Symbol" w:hAnsi="Symbol"/>
+        <w:rFonts w:ascii="Symbol" w:hAnsi="Symbol" w:cs="Symbol" w:hint="default"/>
       </w:rPr>
     </w:lvl>
-    <w:lvl xmlns:w="http://schemas.openxmlformats.org/wordprocessingml/2006/main" w:ilvl="1">
+    <w:lvl w:ilvl="1">
       <w:start w:val="1"/>
       <w:numFmt w:val="bullet"/>
       <w:lvlText w:val=""/>
@@ -389,10 +367,10 @@
         <w:ind w:left="1440" w:hanging="360"/>
       </w:pPr>
       <w:rPr>
-        <w:rFonts w:hint="default" w:ascii="Symbol" w:hAnsi="Symbol"/>
+        <w:rFonts w:ascii="Symbol" w:hAnsi="Symbol" w:cs="Symbol" w:hint="default"/>
       </w:rPr>
     </w:lvl>
-    <w:lvl xmlns:w="http://schemas.openxmlformats.org/wordprocessingml/2006/main" w:ilvl="2">
+    <w:lvl w:ilvl="2">
       <w:start w:val="1"/>
       <w:numFmt w:val="bullet"/>
       <w:lvlText w:val=""/>
@@ -401,10 +379,10 @@
         <w:ind w:left="2160" w:hanging="360"/>
       </w:pPr>
       <w:rPr>
-        <w:rFonts w:hint="default" w:ascii="Wingdings" w:hAnsi="Wingdings"/>
+        <w:rFonts w:ascii="Wingdings" w:hAnsi="Wingdings" w:cs="Wingdings" w:hint="default"/>
       </w:rPr>
     </w:lvl>
-    <w:lvl xmlns:w="http://schemas.openxmlformats.org/wordprocessingml/2006/main" w:ilvl="3">
+    <w:lvl w:ilvl="3">
       <w:start w:val="1"/>
       <w:numFmt w:val="bullet"/>
       <w:lvlText w:val=""/>
@@ -413,10 +391,10 @@
         <w:ind w:left="2880" w:hanging="360"/>
       </w:pPr>
       <w:rPr>
-        <w:rFonts w:hint="default" w:ascii="Symbol" w:hAnsi="Symbol"/>
+        <w:rFonts w:ascii="Symbol" w:hAnsi="Symbol" w:cs="Symbol" w:hint="default"/>
       </w:rPr>
     </w:lvl>
-    <w:lvl xmlns:w="http://schemas.openxmlformats.org/wordprocessingml/2006/main" w:ilvl="4">
+    <w:lvl w:ilvl="4">
       <w:start w:val="1"/>
       <w:numFmt w:val="bullet"/>
       <w:lvlText w:val="o"/>
@@ -425,10 +403,10 @@
         <w:ind w:left="3600" w:hanging="360"/>
       </w:pPr>
       <w:rPr>
-        <w:rFonts w:hint="default" w:ascii="Courier New" w:hAnsi="Courier New"/>
+        <w:rFonts w:ascii="Courier New" w:hAnsi="Courier New" w:cs="Courier New" w:hint="default"/>
       </w:rPr>
     </w:lvl>
-    <w:lvl xmlns:w="http://schemas.openxmlformats.org/wordprocessingml/2006/main" w:ilvl="5">
+    <w:lvl w:ilvl="5">
       <w:start w:val="1"/>
       <w:numFmt w:val="bullet"/>
       <w:lvlText w:val=""/>
@@ -437,10 +415,10 @@
         <w:ind w:left="4320" w:hanging="360"/>
       </w:pPr>
       <w:rPr>
-        <w:rFonts w:hint="default" w:ascii="Wingdings" w:hAnsi="Wingdings"/>
+        <w:rFonts w:ascii="Wingdings" w:hAnsi="Wingdings" w:cs="Wingdings" w:hint="default"/>
       </w:rPr>
     </w:lvl>
-    <w:lvl xmlns:w="http://schemas.openxmlformats.org/wordprocessingml/2006/main" w:ilvl="6">
+    <w:lvl w:ilvl="6">
       <w:start w:val="1"/>
       <w:numFmt w:val="bullet"/>
       <w:lvlText w:val=""/>
@@ -449,10 +427,10 @@
         <w:ind w:left="5040" w:hanging="360"/>
       </w:pPr>
       <w:rPr>
-        <w:rFonts w:hint="default" w:ascii="Symbol" w:hAnsi="Symbol"/>
+        <w:rFonts w:ascii="Symbol" w:hAnsi="Symbol" w:cs="Symbol" w:hint="default"/>
       </w:rPr>
     </w:lvl>
-    <w:lvl xmlns:w="http://schemas.openxmlformats.org/wordprocessingml/2006/main" w:ilvl="7">
+    <w:lvl w:ilvl="7">
       <w:start w:val="1"/>
       <w:numFmt w:val="bullet"/>
       <w:lvlText w:val="o"/>
@@ -461,10 +439,10 @@
         <w:ind w:left="5760" w:hanging="360"/>
       </w:pPr>
       <w:rPr>
-        <w:rFonts w:hint="default" w:ascii="Courier New" w:hAnsi="Courier New"/>
+        <w:rFonts w:ascii="Courier New" w:hAnsi="Courier New" w:cs="Courier New" w:hint="default"/>
       </w:rPr>
     </w:lvl>
-    <w:lvl xmlns:w="http://schemas.openxmlformats.org/wordprocessingml/2006/main" w:ilvl="8">
+    <w:lvl w:ilvl="8">
       <w:start w:val="1"/>
       <w:numFmt w:val="bullet"/>
       <w:lvlText w:val=""/>
@@ -473,31 +451,124 @@
         <w:ind w:left="6480" w:hanging="360"/>
       </w:pPr>
       <w:rPr>
-        <w:rFonts w:hint="default" w:ascii="Wingdings" w:hAnsi="Wingdings"/>
+        <w:rFonts w:ascii="Wingdings" w:hAnsi="Wingdings" w:cs="Wingdings" w:hint="default"/>
       </w:rPr>
+    </w:lvl>
+  </w:abstractNum>
+  <w:abstractNum w:abstractNumId="2">
+    <w:lvl w:ilvl="0">
+      <w:start w:val="1"/>
+      <w:numFmt w:val="none"/>
+      <w:suff w:val="nothing"/>
+      <w:lvlText w:val=""/>
+      <w:lvlJc w:val="left"/>
+      <w:pPr>
+        <w:ind w:left="0" w:hanging="0"/>
+      </w:pPr>
+    </w:lvl>
+    <w:lvl w:ilvl="1">
+      <w:start w:val="1"/>
+      <w:numFmt w:val="none"/>
+      <w:suff w:val="nothing"/>
+      <w:lvlText w:val=""/>
+      <w:lvlJc w:val="left"/>
+      <w:pPr>
+        <w:ind w:left="0" w:hanging="0"/>
+      </w:pPr>
+    </w:lvl>
+    <w:lvl w:ilvl="2">
+      <w:start w:val="1"/>
+      <w:numFmt w:val="none"/>
+      <w:suff w:val="nothing"/>
+      <w:lvlText w:val=""/>
+      <w:lvlJc w:val="left"/>
+      <w:pPr>
+        <w:ind w:left="0" w:hanging="0"/>
+      </w:pPr>
+    </w:lvl>
+    <w:lvl w:ilvl="3">
+      <w:start w:val="1"/>
+      <w:numFmt w:val="none"/>
+      <w:suff w:val="nothing"/>
+      <w:lvlText w:val=""/>
+      <w:lvlJc w:val="left"/>
+      <w:pPr>
+        <w:ind w:left="0" w:hanging="0"/>
+      </w:pPr>
+    </w:lvl>
+    <w:lvl w:ilvl="4">
+      <w:start w:val="1"/>
+      <w:numFmt w:val="none"/>
+      <w:suff w:val="nothing"/>
+      <w:lvlText w:val=""/>
+      <w:lvlJc w:val="left"/>
+      <w:pPr>
+        <w:ind w:left="0" w:hanging="0"/>
+      </w:pPr>
+    </w:lvl>
+    <w:lvl w:ilvl="5">
+      <w:start w:val="1"/>
+      <w:numFmt w:val="none"/>
+      <w:suff w:val="nothing"/>
+      <w:lvlText w:val=""/>
+      <w:lvlJc w:val="left"/>
+      <w:pPr>
+        <w:ind w:left="0" w:hanging="0"/>
+      </w:pPr>
+    </w:lvl>
+    <w:lvl w:ilvl="6">
+      <w:start w:val="1"/>
+      <w:numFmt w:val="none"/>
+      <w:suff w:val="nothing"/>
+      <w:lvlText w:val=""/>
+      <w:lvlJc w:val="left"/>
+      <w:pPr>
+        <w:ind w:left="0" w:hanging="0"/>
+      </w:pPr>
+    </w:lvl>
+    <w:lvl w:ilvl="7">
+      <w:start w:val="1"/>
+      <w:numFmt w:val="none"/>
+      <w:suff w:val="nothing"/>
+      <w:lvlText w:val=""/>
+      <w:lvlJc w:val="left"/>
+      <w:pPr>
+        <w:ind w:left="0" w:hanging="0"/>
+      </w:pPr>
+    </w:lvl>
+    <w:lvl w:ilvl="8">
+      <w:start w:val="1"/>
+      <w:numFmt w:val="none"/>
+      <w:suff w:val="nothing"/>
+      <w:lvlText w:val=""/>
+      <w:lvlJc w:val="left"/>
+      <w:pPr>
+        <w:ind w:left="0" w:hanging="0"/>
+      </w:pPr>
     </w:lvl>
   </w:abstractNum>
   <w:num w:numId="1">
     <w:abstractNumId w:val="1"/>
+  </w:num>
+  <w:num w:numId="2">
+    <w:abstractNumId w:val="2"/>
   </w:num>
 </w:numbering>
 </file>
 
 <file path=word/styles.xml><?xml version="1.0" encoding="utf-8"?>
-<w:styles xmlns:wp14="http://schemas.microsoft.com/office/word/2010/wordprocessingDrawing" xmlns:mc="http://schemas.openxmlformats.org/markup-compatibility/2006" xmlns:r="http://schemas.openxmlformats.org/officeDocument/2006/relationships" xmlns:w="http://schemas.openxmlformats.org/wordprocessingml/2006/main" xmlns:w14="http://schemas.microsoft.com/office/word/2010/wordml" xmlns:w15="http://schemas.microsoft.com/office/word/2012/wordml" mc:Ignorable="w14 w15 wp14">
+<w:styles xmlns:w="http://schemas.openxmlformats.org/wordprocessingml/2006/main" xmlns:w14="http://schemas.microsoft.com/office/word/2010/wordml" xmlns:mc="http://schemas.openxmlformats.org/markup-compatibility/2006" mc:Ignorable="w14">
   <w:docDefaults>
     <w:rPrDefault>
       <w:rPr>
-        <w:rFonts w:asciiTheme="minorHAnsi" w:hAnsiTheme="minorHAnsi" w:eastAsiaTheme="minorHAnsi" w:cstheme="minorBidi"/>
+        <w:rFonts w:ascii="Calibri" w:hAnsi="Calibri" w:eastAsia="Calibri" w:cs="" w:asciiTheme="minorHAnsi" w:cstheme="minorBidi" w:eastAsiaTheme="minorHAnsi" w:hAnsiTheme="minorHAnsi"/>
         <w:sz w:val="22"/>
         <w:szCs w:val="22"/>
         <w:lang w:val="en-US" w:eastAsia="en-US" w:bidi="ar-SA"/>
       </w:rPr>
     </w:rPrDefault>
     <w:pPrDefault>
-      <w:pPr>
-        <w:spacing w:after="160" w:line="259" w:lineRule="auto"/>
-      </w:pPr>
+      <w:pPr/>
     </w:pPrDefault>
   </w:docDefaults>
   <w:latentStyles w:defLockedState="0" w:defUIPriority="99" w:defSemiHidden="0" w:defUnhideWhenUsed="0" w:defQFormat="0" w:count="371">
@@ -876,14 +947,107 @@
   <w:style w:type="paragraph" w:styleId="Normal" w:default="1">
     <w:name w:val="Normal"/>
     <w:qFormat/>
+    <w:pPr>
+      <w:widowControl/>
+      <w:bidi w:val="0"/>
+      <w:spacing w:lineRule="auto" w:line="259" w:before="0" w:after="160"/>
+      <w:jc w:val="left"/>
+    </w:pPr>
+    <w:rPr>
+      <w:rFonts w:ascii="Calibri" w:hAnsi="Calibri" w:eastAsia="Calibri" w:cs="" w:asciiTheme="minorHAnsi" w:cstheme="minorBidi" w:eastAsiaTheme="minorHAnsi" w:hAnsiTheme="minorHAnsi"/>
+      <w:color w:val="auto"/>
+      <w:kern w:val="0"/>
+      <w:sz w:val="22"/>
+      <w:szCs w:val="22"/>
+      <w:lang w:val="en-US" w:eastAsia="en-US" w:bidi="ar-SA"/>
+    </w:rPr>
   </w:style>
   <w:style w:type="character" w:styleId="DefaultParagraphFont" w:default="1">
     <w:name w:val="Default Paragraph Font"/>
     <w:uiPriority w:val="1"/>
     <w:semiHidden/>
     <w:unhideWhenUsed/>
+    <w:qFormat/>
+    <w:rPr/>
   </w:style>
-  <w:style w:type="table" w:styleId="TableNormal" w:default="1">
+  <w:style w:type="paragraph" w:styleId="Heading">
+    <w:name w:val="Heading"/>
+    <w:basedOn w:val="Normal"/>
+    <w:next w:val="TextBody"/>
+    <w:qFormat/>
+    <w:pPr>
+      <w:keepNext w:val="true"/>
+      <w:spacing w:before="240" w:after="120"/>
+    </w:pPr>
+    <w:rPr>
+      <w:rFonts w:ascii="Liberation Sans" w:hAnsi="Liberation Sans" w:eastAsia="Noto Sans CJK SC Regular" w:cs="Lohit Devanagari"/>
+      <w:sz w:val="28"/>
+      <w:szCs w:val="28"/>
+    </w:rPr>
+  </w:style>
+  <w:style w:type="paragraph" w:styleId="TextBody">
+    <w:name w:val="Body Text"/>
+    <w:basedOn w:val="Normal"/>
+    <w:pPr>
+      <w:spacing w:lineRule="auto" w:line="276" w:before="0" w:after="140"/>
+    </w:pPr>
+    <w:rPr/>
+  </w:style>
+  <w:style w:type="paragraph" w:styleId="List">
+    <w:name w:val="List"/>
+    <w:basedOn w:val="TextBody"/>
+    <w:pPr/>
+    <w:rPr>
+      <w:rFonts w:cs="Lohit Devanagari"/>
+    </w:rPr>
+  </w:style>
+  <w:style w:type="paragraph" w:styleId="Caption">
+    <w:name w:val="Caption"/>
+    <w:basedOn w:val="Normal"/>
+    <w:qFormat/>
+    <w:pPr>
+      <w:suppressLineNumbers/>
+      <w:spacing w:before="120" w:after="120"/>
+    </w:pPr>
+    <w:rPr>
+      <w:rFonts w:cs="Lohit Devanagari"/>
+      <w:i/>
+      <w:iCs/>
+      <w:sz w:val="24"/>
+      <w:szCs w:val="24"/>
+    </w:rPr>
+  </w:style>
+  <w:style w:type="paragraph" w:styleId="Index">
+    <w:name w:val="Index"/>
+    <w:basedOn w:val="Normal"/>
+    <w:qFormat/>
+    <w:pPr>
+      <w:suppressLineNumbers/>
+    </w:pPr>
+    <w:rPr>
+      <w:rFonts w:cs="Lohit Devanagari"/>
+    </w:rPr>
+  </w:style>
+  <w:style w:type="paragraph" w:styleId="ListParagraph">
+    <w:name w:val="List Paragraph"/>
+    <w:basedOn w:val="Normal"/>
+    <w:uiPriority w:val="34"/>
+    <w:qFormat/>
+    <w:pPr>
+      <w:spacing w:before="0" w:after="160"/>
+      <w:ind w:left="720" w:hanging="0"/>
+      <w:contextualSpacing/>
+    </w:pPr>
+    <w:rPr/>
+  </w:style>
+  <w:style w:type="numbering" w:styleId="NoList" w:default="1">
+    <w:name w:val="No List"/>
+    <w:uiPriority w:val="99"/>
+    <w:semiHidden/>
+    <w:unhideWhenUsed/>
+    <w:qFormat/>
+  </w:style>
+  <w:style w:type="table" w:default="1" w:styleId="TableNormal">
     <w:name w:val="Normal Table"/>
     <w:uiPriority w:val="99"/>
     <w:semiHidden/>
@@ -897,22 +1061,6 @@
         <w:right w:w="108" w:type="dxa"/>
       </w:tblCellMar>
     </w:tblPr>
-  </w:style>
-  <w:style w:type="numbering" w:styleId="NoList" w:default="1">
-    <w:name w:val="No List"/>
-    <w:uiPriority w:val="99"/>
-    <w:semiHidden/>
-    <w:unhideWhenUsed/>
-  </w:style>
-  <w:style xmlns:w14="http://schemas.microsoft.com/office/word/2010/wordml" xmlns:mc="http://schemas.openxmlformats.org/markup-compatibility/2006" xmlns:w="http://schemas.openxmlformats.org/wordprocessingml/2006/main" w:type="paragraph" w:styleId="ListParagraph" mc:Ignorable="w14">
-    <w:name xmlns:w="http://schemas.openxmlformats.org/wordprocessingml/2006/main" w:val="List Paragraph"/>
-    <w:basedOn xmlns:w="http://schemas.openxmlformats.org/wordprocessingml/2006/main" w:val="Normal"/>
-    <w:uiPriority xmlns:w="http://schemas.openxmlformats.org/wordprocessingml/2006/main" w:val="34"/>
-    <w:qFormat xmlns:w="http://schemas.openxmlformats.org/wordprocessingml/2006/main"/>
-    <w:pPr xmlns:w="http://schemas.openxmlformats.org/wordprocessingml/2006/main">
-      <w:ind xmlns:w="http://schemas.openxmlformats.org/wordprocessingml/2006/main" w:left="720"/>
-      <w:contextualSpacing xmlns:w="http://schemas.openxmlformats.org/wordprocessingml/2006/main"/>
-    </w:pPr>
   </w:style>
 </w:styles>
 </file>

</xml_diff>